<commit_message>
Added variables customizing for 2-d lab
</commit_message>
<xml_diff>
--- a/Lab 2 report.docx
+++ b/Lab 2 report.docx
@@ -1698,9 +1698,9 @@
           <w:szCs w:val="24"/>
         </w:rPr>
         <w:drawing>
-          <wp:inline distT="0" distB="0" distL="0" distR="0" wp14:anchorId="263499D6" wp14:editId="4AFE5B6B">
-            <wp:extent cx="5624047" cy="1722269"/>
-            <wp:effectExtent l="0" t="0" r="0" b="0"/>
+          <wp:inline distT="0" distB="0" distL="0" distR="0" wp14:anchorId="2891D37B" wp14:editId="7D6AE3C1">
+            <wp:extent cx="5624047" cy="1249788"/>
+            <wp:effectExtent l="0" t="0" r="0" b="7620"/>
             <wp:docPr id="1" name="Рисунок 1"/>
             <wp:cNvGraphicFramePr>
               <a:graphicFrameLocks xmlns:a="http://schemas.openxmlformats.org/drawingml/2006/main" noChangeAspect="1"/>
@@ -1721,7 +1721,7 @@
                   <pic:spPr>
                     <a:xfrm>
                       <a:off x="0" y="0"/>
-                      <a:ext cx="5624047" cy="1722269"/>
+                      <a:ext cx="5624047" cy="1249788"/>
                     </a:xfrm>
                     <a:prstGeom prst="rect">
                       <a:avLst/>
@@ -1907,10 +1907,10 @@
           <w:lang w:val="en-US"/>
         </w:rPr>
         <w:drawing>
-          <wp:inline distT="0" distB="0" distL="0" distR="0" wp14:anchorId="4F83DC48" wp14:editId="786ADCAA">
-            <wp:extent cx="5731510" cy="3432175"/>
+          <wp:inline distT="0" distB="0" distL="0" distR="0" wp14:anchorId="1FB6E980" wp14:editId="3A7E0C88">
+            <wp:extent cx="5731510" cy="5437505"/>
             <wp:effectExtent l="0" t="0" r="2540" b="0"/>
-            <wp:docPr id="7" name="Рисунок 7"/>
+            <wp:docPr id="2" name="Рисунок 2"/>
             <wp:cNvGraphicFramePr>
               <a:graphicFrameLocks xmlns:a="http://schemas.openxmlformats.org/drawingml/2006/main" noChangeAspect="1"/>
             </wp:cNvGraphicFramePr>
@@ -1930,7 +1930,7 @@
                   <pic:spPr>
                     <a:xfrm>
                       <a:off x="0" y="0"/>
-                      <a:ext cx="5731510" cy="3432175"/>
+                      <a:ext cx="5731510" cy="5437505"/>
                     </a:xfrm>
                     <a:prstGeom prst="rect">
                       <a:avLst/>
@@ -1951,185 +1951,19 @@
           <w:szCs w:val="24"/>
         </w:rPr>
       </w:pPr>
-    </w:p>
-    <w:p>
-      <w:pPr>
-        <w:rPr>
-          <w:rFonts w:cs="TimesNewRomanPSMT"/>
-          <w:sz w:val="24"/>
-          <w:szCs w:val="24"/>
-        </w:rPr>
-      </w:pPr>
-    </w:p>
-    <w:p>
-      <w:pPr>
-        <w:rPr>
-          <w:rFonts w:cs="TimesNewRomanPSMT"/>
-          <w:sz w:val="24"/>
-          <w:szCs w:val="24"/>
-        </w:rPr>
-      </w:pPr>
-    </w:p>
-    <w:p>
-      <w:pPr>
-        <w:rPr>
-          <w:rFonts w:cs="TimesNewRomanPSMT"/>
-          <w:sz w:val="24"/>
-          <w:szCs w:val="24"/>
-        </w:rPr>
-      </w:pPr>
-    </w:p>
-    <w:p>
-      <w:pPr>
-        <w:rPr>
-          <w:rFonts w:cs="TimesNewRomanPSMT"/>
-          <w:sz w:val="24"/>
-          <w:szCs w:val="24"/>
-        </w:rPr>
-      </w:pPr>
-    </w:p>
-    <w:p>
-      <w:pPr>
-        <w:rPr>
-          <w:rFonts w:cs="TimesNewRomanPSMT"/>
-          <w:sz w:val="24"/>
-          <w:szCs w:val="24"/>
-        </w:rPr>
-      </w:pPr>
-    </w:p>
-    <w:p>
-      <w:pPr>
-        <w:rPr>
-          <w:rFonts w:cs="TimesNewRomanPSMT"/>
-          <w:sz w:val="24"/>
-          <w:szCs w:val="24"/>
-        </w:rPr>
-      </w:pPr>
-    </w:p>
-    <w:p>
-      <w:pPr>
-        <w:rPr>
-          <w:rFonts w:cs="TimesNewRomanPSMT"/>
-          <w:sz w:val="24"/>
-          <w:szCs w:val="24"/>
-        </w:rPr>
-      </w:pPr>
-    </w:p>
-    <w:p>
-      <w:pPr>
-        <w:rPr>
-          <w:rFonts w:cs="TimesNewRomanPSMT"/>
-          <w:sz w:val="24"/>
-          <w:szCs w:val="24"/>
-        </w:rPr>
-      </w:pPr>
-      <w:r>
-        <w:rPr>
-          <w:rFonts w:cs="TimesNewRomanPSMT"/>
-          <w:b/>
-          <w:bCs/>
-          <w:sz w:val="24"/>
-          <w:szCs w:val="24"/>
-        </w:rPr>
-        <w:t>Тестовое выражение</w:t>
-      </w:r>
-      <w:r>
-        <w:rPr>
-          <w:rFonts w:cs="TimesNewRomanPSMT"/>
-          <w:b/>
-          <w:bCs/>
-          <w:sz w:val="24"/>
-          <w:szCs w:val="24"/>
-        </w:rPr>
-        <w:t>:</w:t>
-      </w:r>
-      <w:r>
-        <w:rPr>
-          <w:rFonts w:cs="TimesNewRomanPSMT"/>
-          <w:sz w:val="24"/>
-          <w:szCs w:val="24"/>
-        </w:rPr>
-        <w:t xml:space="preserve"> </w:t>
-      </w:r>
-      <w:r>
-        <w:rPr>
-          <w:rFonts w:cs="TimesNewRomanPSMT"/>
-          <w:sz w:val="24"/>
-          <w:szCs w:val="24"/>
-        </w:rPr>
-        <w:t>((A|</w:t>
-      </w:r>
-      <w:proofErr w:type="gramStart"/>
-      <w:r>
-        <w:rPr>
-          <w:rFonts w:cs="TimesNewRomanPSMT"/>
-          <w:sz w:val="24"/>
-          <w:szCs w:val="24"/>
-        </w:rPr>
-        <w:t>1)&amp;</w:t>
-      </w:r>
-      <w:proofErr w:type="gramEnd"/>
-      <w:r>
-        <w:rPr>
-          <w:rFonts w:cs="TimesNewRomanPSMT"/>
-          <w:sz w:val="24"/>
-          <w:szCs w:val="24"/>
-        </w:rPr>
-        <w:t>((M~V)&amp;(K-&gt;F)))</w:t>
-      </w:r>
-    </w:p>
-    <w:p>
-      <w:pPr>
-        <w:rPr>
-          <w:rFonts w:cs="TimesNewRomanPSMT"/>
-          <w:b/>
-          <w:bCs/>
+      <w:r>
+        <w:rPr>
+          <w:rFonts w:cs="TimesNewRomanPSMT"/>
           <w:sz w:val="24"/>
           <w:szCs w:val="24"/>
           <w:lang w:val="en-US"/>
         </w:rPr>
-      </w:pPr>
-      <w:r>
-        <w:rPr>
-          <w:rFonts w:cs="TimesNewRomanPSMT"/>
-          <w:b/>
-          <w:bCs/>
-          <w:sz w:val="24"/>
-          <w:szCs w:val="24"/>
-        </w:rPr>
-        <w:t>Результат</w:t>
-      </w:r>
-      <w:r>
-        <w:rPr>
-          <w:rFonts w:cs="TimesNewRomanPSMT"/>
-          <w:b/>
-          <w:bCs/>
-          <w:sz w:val="24"/>
-          <w:szCs w:val="24"/>
-          <w:lang w:val="en-US"/>
-        </w:rPr>
-        <w:t>:</w:t>
-      </w:r>
-    </w:p>
-    <w:p>
-      <w:pPr>
-        <w:rPr>
-          <w:rFonts w:cs="TimesNewRomanPSMT"/>
-          <w:sz w:val="24"/>
-          <w:szCs w:val="24"/>
-        </w:rPr>
-      </w:pPr>
-      <w:r>
-        <w:rPr>
-          <w:rFonts w:cs="TimesNewRomanPSMT"/>
-          <w:sz w:val="24"/>
-          <w:szCs w:val="24"/>
-        </w:rPr>
+        <w:lastRenderedPageBreak/>
         <w:drawing>
-          <wp:inline distT="0" distB="0" distL="0" distR="0" wp14:anchorId="74162BFD" wp14:editId="098A4882">
-            <wp:extent cx="5731510" cy="4848225"/>
-            <wp:effectExtent l="0" t="0" r="2540" b="9525"/>
-            <wp:docPr id="8" name="Рисунок 8"/>
+          <wp:inline distT="0" distB="0" distL="0" distR="0" wp14:anchorId="226109DC" wp14:editId="48293BE5">
+            <wp:extent cx="5731510" cy="1537335"/>
+            <wp:effectExtent l="0" t="0" r="2540" b="5715"/>
+            <wp:docPr id="3" name="Рисунок 3"/>
             <wp:cNvGraphicFramePr>
               <a:graphicFrameLocks xmlns:a="http://schemas.openxmlformats.org/drawingml/2006/main" noChangeAspect="1"/>
             </wp:cNvGraphicFramePr>
@@ -2149,7 +1983,7 @@
                   <pic:spPr>
                     <a:xfrm>
                       <a:off x="0" y="0"/>
-                      <a:ext cx="5731510" cy="4848225"/>
+                      <a:ext cx="5731510" cy="1537335"/>
                     </a:xfrm>
                     <a:prstGeom prst="rect">
                       <a:avLst/>
@@ -2170,17 +2004,200 @@
           <w:szCs w:val="24"/>
         </w:rPr>
       </w:pPr>
-      <w:r>
-        <w:rPr>
-          <w:rFonts w:cs="TimesNewRomanPSMT"/>
-          <w:sz w:val="24"/>
-          <w:szCs w:val="24"/>
+    </w:p>
+    <w:p>
+      <w:pPr>
+        <w:rPr>
+          <w:rFonts w:cs="TimesNewRomanPSMT"/>
+          <w:sz w:val="24"/>
+          <w:szCs w:val="24"/>
+        </w:rPr>
+      </w:pPr>
+    </w:p>
+    <w:p>
+      <w:pPr>
+        <w:rPr>
+          <w:rFonts w:cs="TimesNewRomanPSMT"/>
+          <w:sz w:val="24"/>
+          <w:szCs w:val="24"/>
+        </w:rPr>
+      </w:pPr>
+    </w:p>
+    <w:p>
+      <w:pPr>
+        <w:rPr>
+          <w:rFonts w:cs="TimesNewRomanPSMT"/>
+          <w:b/>
+          <w:bCs/>
+          <w:sz w:val="24"/>
+          <w:szCs w:val="24"/>
+        </w:rPr>
+      </w:pPr>
+      <w:r>
+        <w:rPr>
+          <w:rFonts w:cs="TimesNewRomanPSMT"/>
+          <w:b/>
+          <w:bCs/>
+          <w:sz w:val="24"/>
+          <w:szCs w:val="24"/>
+        </w:rPr>
+        <w:t xml:space="preserve">Пример формулы из импликации и </w:t>
+      </w:r>
+      <w:proofErr w:type="spellStart"/>
+      <w:r>
+        <w:rPr>
+          <w:rFonts w:cs="TimesNewRomanPSMT"/>
+          <w:b/>
+          <w:bCs/>
+          <w:sz w:val="24"/>
+          <w:szCs w:val="24"/>
+        </w:rPr>
+        <w:t>эквиваленций</w:t>
+      </w:r>
+      <w:proofErr w:type="spellEnd"/>
+      <w:r>
+        <w:rPr>
+          <w:rFonts w:cs="TimesNewRomanPSMT"/>
+          <w:b/>
+          <w:bCs/>
+          <w:sz w:val="24"/>
+          <w:szCs w:val="24"/>
+        </w:rPr>
+        <w:t>:</w:t>
+      </w:r>
+      <w:r>
+        <w:rPr>
+          <w:rFonts w:cs="TimesNewRomanPSMT"/>
+          <w:sz w:val="24"/>
+          <w:szCs w:val="24"/>
+        </w:rPr>
+        <w:t xml:space="preserve"> </w:t>
+      </w:r>
+      <w:r>
+        <w:rPr>
+          <w:rFonts w:cs="TimesNewRomanPSMT"/>
+          <w:sz w:val="24"/>
+          <w:szCs w:val="24"/>
+        </w:rPr>
+        <w:t>((1-&gt;</w:t>
+      </w:r>
+      <w:proofErr w:type="gramStart"/>
+      <w:r>
+        <w:rPr>
+          <w:rFonts w:cs="TimesNewRomanPSMT"/>
+          <w:sz w:val="24"/>
+          <w:szCs w:val="24"/>
+          <w:lang w:val="en-US"/>
+        </w:rPr>
+        <w:t>M</w:t>
+      </w:r>
+      <w:r>
+        <w:rPr>
+          <w:rFonts w:cs="TimesNewRomanPSMT"/>
+          <w:sz w:val="24"/>
+          <w:szCs w:val="24"/>
+        </w:rPr>
+        <w:t>)~</w:t>
+      </w:r>
+      <w:proofErr w:type="gramEnd"/>
+      <w:r>
+        <w:rPr>
+          <w:rFonts w:cs="TimesNewRomanPSMT"/>
+          <w:sz w:val="24"/>
+          <w:szCs w:val="24"/>
+        </w:rPr>
+        <w:t>(</w:t>
+      </w:r>
+      <w:r>
+        <w:rPr>
+          <w:rFonts w:cs="TimesNewRomanPSMT"/>
+          <w:sz w:val="24"/>
+          <w:szCs w:val="24"/>
+          <w:lang w:val="en-US"/>
+        </w:rPr>
+        <w:t>N</w:t>
+      </w:r>
+      <w:r>
+        <w:rPr>
+          <w:rFonts w:cs="TimesNewRomanPSMT"/>
+          <w:sz w:val="24"/>
+          <w:szCs w:val="24"/>
+        </w:rPr>
+        <w:t>~</w:t>
+      </w:r>
+      <w:r>
+        <w:rPr>
+          <w:rFonts w:cs="TimesNewRomanPSMT"/>
+          <w:sz w:val="24"/>
+          <w:szCs w:val="24"/>
+          <w:lang w:val="en-US"/>
+        </w:rPr>
+        <w:t>K</w:t>
+      </w:r>
+      <w:r>
+        <w:rPr>
+          <w:rFonts w:cs="TimesNewRomanPSMT"/>
+          <w:sz w:val="24"/>
+          <w:szCs w:val="24"/>
+        </w:rPr>
+        <w:t>))</w:t>
+      </w:r>
+    </w:p>
+    <w:p>
+      <w:pPr>
+        <w:rPr>
+          <w:rFonts w:cs="TimesNewRomanPSMT"/>
+          <w:b/>
+          <w:bCs/>
+          <w:sz w:val="24"/>
+          <w:szCs w:val="24"/>
+          <w:lang w:val="en-US"/>
+        </w:rPr>
+      </w:pPr>
+      <w:r>
+        <w:rPr>
+          <w:rFonts w:cs="TimesNewRomanPSMT"/>
+          <w:b/>
+          <w:bCs/>
+          <w:sz w:val="24"/>
+          <w:szCs w:val="24"/>
+        </w:rPr>
+        <w:t>Результат</w:t>
+      </w:r>
+      <w:r>
+        <w:rPr>
+          <w:rFonts w:cs="TimesNewRomanPSMT"/>
+          <w:b/>
+          <w:bCs/>
+          <w:sz w:val="24"/>
+          <w:szCs w:val="24"/>
+          <w:lang w:val="en-US"/>
+        </w:rPr>
+        <w:t>:</w:t>
+      </w:r>
+    </w:p>
+    <w:p>
+      <w:pPr>
+        <w:rPr>
+          <w:rFonts w:cs="TimesNewRomanPSMT"/>
+          <w:sz w:val="24"/>
+          <w:szCs w:val="24"/>
+          <w:lang w:val="en-US"/>
+        </w:rPr>
+      </w:pPr>
+      <w:r>
+        <w:rPr>
+          <w:rFonts w:cs="TimesNewRomanPSMT"/>
+          <w:noProof/>
+          <w:sz w:val="24"/>
+          <w:szCs w:val="24"/>
+          <w:lang w:val="en-US"/>
         </w:rPr>
         <w:drawing>
-          <wp:inline distT="0" distB="0" distL="0" distR="0" wp14:anchorId="328CC5CC" wp14:editId="3B259D6F">
-            <wp:extent cx="5731510" cy="2332355"/>
+          <wp:inline distT="0" distB="0" distL="0" distR="0" wp14:anchorId="6D1FE4D5" wp14:editId="49F6812C">
+            <wp:extent cx="5731510" cy="4767580"/>
             <wp:effectExtent l="0" t="0" r="2540" b="0"/>
-            <wp:docPr id="10" name="Рисунок 10"/>
+            <wp:docPr id="4" name="Рисунок 4"/>
             <wp:cNvGraphicFramePr>
               <a:graphicFrameLocks xmlns:a="http://schemas.openxmlformats.org/drawingml/2006/main" noChangeAspect="1"/>
             </wp:cNvGraphicFramePr>
@@ -2200,396 +2217,7 @@
                   <pic:spPr>
                     <a:xfrm>
                       <a:off x="0" y="0"/>
-                      <a:ext cx="5731510" cy="2332355"/>
-                    </a:xfrm>
-                    <a:prstGeom prst="rect">
-                      <a:avLst/>
-                    </a:prstGeom>
-                  </pic:spPr>
-                </pic:pic>
-              </a:graphicData>
-            </a:graphic>
-          </wp:inline>
-        </w:drawing>
-      </w:r>
-    </w:p>
-    <w:p>
-      <w:pPr>
-        <w:rPr>
-          <w:rFonts w:cs="TimesNewRomanPSMT"/>
-          <w:sz w:val="24"/>
-          <w:szCs w:val="24"/>
-        </w:rPr>
-      </w:pPr>
-    </w:p>
-    <w:p>
-      <w:pPr>
-        <w:rPr>
-          <w:rFonts w:cs="TimesNewRomanPSMT"/>
-          <w:sz w:val="24"/>
-          <w:szCs w:val="24"/>
-        </w:rPr>
-      </w:pPr>
-    </w:p>
-    <w:p>
-      <w:pPr>
-        <w:rPr>
-          <w:rFonts w:cs="TimesNewRomanPSMT"/>
-          <w:sz w:val="24"/>
-          <w:szCs w:val="24"/>
-        </w:rPr>
-      </w:pPr>
-    </w:p>
-    <w:p>
-      <w:pPr>
-        <w:rPr>
-          <w:rFonts w:cs="TimesNewRomanPSMT"/>
-          <w:sz w:val="24"/>
-          <w:szCs w:val="24"/>
-        </w:rPr>
-      </w:pPr>
-    </w:p>
-    <w:p>
-      <w:pPr>
-        <w:rPr>
-          <w:rFonts w:cs="TimesNewRomanPSMT"/>
-          <w:b/>
-          <w:bCs/>
-          <w:sz w:val="24"/>
-          <w:szCs w:val="24"/>
-        </w:rPr>
-      </w:pPr>
-      <w:r>
-        <w:rPr>
-          <w:rFonts w:cs="TimesNewRomanPSMT"/>
-          <w:b/>
-          <w:bCs/>
-          <w:sz w:val="24"/>
-          <w:szCs w:val="24"/>
-        </w:rPr>
-        <w:t xml:space="preserve">Пример формулы из импликации и </w:t>
-      </w:r>
-      <w:proofErr w:type="spellStart"/>
-      <w:r>
-        <w:rPr>
-          <w:rFonts w:cs="TimesNewRomanPSMT"/>
-          <w:b/>
-          <w:bCs/>
-          <w:sz w:val="24"/>
-          <w:szCs w:val="24"/>
-        </w:rPr>
-        <w:t>эквиваленций</w:t>
-      </w:r>
-      <w:proofErr w:type="spellEnd"/>
-      <w:r>
-        <w:rPr>
-          <w:rFonts w:cs="TimesNewRomanPSMT"/>
-          <w:b/>
-          <w:bCs/>
-          <w:sz w:val="24"/>
-          <w:szCs w:val="24"/>
-        </w:rPr>
-        <w:t>:</w:t>
-      </w:r>
-      <w:r>
-        <w:rPr>
-          <w:rFonts w:cs="TimesNewRomanPSMT"/>
-          <w:sz w:val="24"/>
-          <w:szCs w:val="24"/>
-        </w:rPr>
-        <w:t xml:space="preserve"> </w:t>
-      </w:r>
-      <w:r>
-        <w:rPr>
-          <w:rFonts w:cs="TimesNewRomanPSMT"/>
-          <w:sz w:val="24"/>
-          <w:szCs w:val="24"/>
-        </w:rPr>
-        <w:t>((1-&gt;</w:t>
-      </w:r>
-      <w:proofErr w:type="gramStart"/>
-      <w:r>
-        <w:rPr>
-          <w:rFonts w:cs="TimesNewRomanPSMT"/>
-          <w:sz w:val="24"/>
-          <w:szCs w:val="24"/>
-          <w:lang w:val="en-US"/>
-        </w:rPr>
-        <w:t>M</w:t>
-      </w:r>
-      <w:r>
-        <w:rPr>
-          <w:rFonts w:cs="TimesNewRomanPSMT"/>
-          <w:sz w:val="24"/>
-          <w:szCs w:val="24"/>
-        </w:rPr>
-        <w:t>)~</w:t>
-      </w:r>
-      <w:proofErr w:type="gramEnd"/>
-      <w:r>
-        <w:rPr>
-          <w:rFonts w:cs="TimesNewRomanPSMT"/>
-          <w:sz w:val="24"/>
-          <w:szCs w:val="24"/>
-        </w:rPr>
-        <w:t>(</w:t>
-      </w:r>
-      <w:r>
-        <w:rPr>
-          <w:rFonts w:cs="TimesNewRomanPSMT"/>
-          <w:sz w:val="24"/>
-          <w:szCs w:val="24"/>
-          <w:lang w:val="en-US"/>
-        </w:rPr>
-        <w:t>N</w:t>
-      </w:r>
-      <w:r>
-        <w:rPr>
-          <w:rFonts w:cs="TimesNewRomanPSMT"/>
-          <w:sz w:val="24"/>
-          <w:szCs w:val="24"/>
-        </w:rPr>
-        <w:t>~</w:t>
-      </w:r>
-      <w:r>
-        <w:rPr>
-          <w:rFonts w:cs="TimesNewRomanPSMT"/>
-          <w:sz w:val="24"/>
-          <w:szCs w:val="24"/>
-          <w:lang w:val="en-US"/>
-        </w:rPr>
-        <w:t>K</w:t>
-      </w:r>
-      <w:r>
-        <w:rPr>
-          <w:rFonts w:cs="TimesNewRomanPSMT"/>
-          <w:sz w:val="24"/>
-          <w:szCs w:val="24"/>
-        </w:rPr>
-        <w:t>))</w:t>
-      </w:r>
-    </w:p>
-    <w:p>
-      <w:pPr>
-        <w:rPr>
-          <w:rFonts w:cs="TimesNewRomanPSMT"/>
-          <w:b/>
-          <w:bCs/>
-          <w:sz w:val="24"/>
-          <w:szCs w:val="24"/>
-          <w:lang w:val="en-US"/>
-        </w:rPr>
-      </w:pPr>
-      <w:r>
-        <w:rPr>
-          <w:rFonts w:cs="TimesNewRomanPSMT"/>
-          <w:b/>
-          <w:bCs/>
-          <w:sz w:val="24"/>
-          <w:szCs w:val="24"/>
-        </w:rPr>
-        <w:t>Результат</w:t>
-      </w:r>
-      <w:r>
-        <w:rPr>
-          <w:rFonts w:cs="TimesNewRomanPSMT"/>
-          <w:b/>
-          <w:bCs/>
-          <w:sz w:val="24"/>
-          <w:szCs w:val="24"/>
-          <w:lang w:val="en-US"/>
-        </w:rPr>
-        <w:t>:</w:t>
-      </w:r>
-    </w:p>
-    <w:p>
-      <w:pPr>
-        <w:rPr>
-          <w:rFonts w:cs="TimesNewRomanPSMT"/>
-          <w:sz w:val="24"/>
-          <w:szCs w:val="24"/>
-          <w:lang w:val="en-US"/>
-        </w:rPr>
-      </w:pPr>
-      <w:r>
-        <w:rPr>
-          <w:rFonts w:cs="TimesNewRomanPSMT"/>
-          <w:sz w:val="24"/>
-          <w:szCs w:val="24"/>
-          <w:lang w:val="en-US"/>
-        </w:rPr>
-        <w:drawing>
-          <wp:inline distT="0" distB="0" distL="0" distR="0" wp14:anchorId="614DC744" wp14:editId="7D72AAA1">
-            <wp:extent cx="5731510" cy="2819400"/>
-            <wp:effectExtent l="0" t="0" r="2540" b="0"/>
-            <wp:docPr id="12" name="Рисунок 12"/>
-            <wp:cNvGraphicFramePr>
-              <a:graphicFrameLocks xmlns:a="http://schemas.openxmlformats.org/drawingml/2006/main" noChangeAspect="1"/>
-            </wp:cNvGraphicFramePr>
-            <a:graphic xmlns:a="http://schemas.openxmlformats.org/drawingml/2006/main">
-              <a:graphicData uri="http://schemas.openxmlformats.org/drawingml/2006/picture">
-                <pic:pic xmlns:pic="http://schemas.openxmlformats.org/drawingml/2006/picture">
-                  <pic:nvPicPr>
-                    <pic:cNvPr id="1" name=""/>
-                    <pic:cNvPicPr/>
-                  </pic:nvPicPr>
-                  <pic:blipFill>
-                    <a:blip r:embed="rId11"/>
-                    <a:stretch>
-                      <a:fillRect/>
-                    </a:stretch>
-                  </pic:blipFill>
-                  <pic:spPr>
-                    <a:xfrm>
-                      <a:off x="0" y="0"/>
-                      <a:ext cx="5731510" cy="2819400"/>
-                    </a:xfrm>
-                    <a:prstGeom prst="rect">
-                      <a:avLst/>
-                    </a:prstGeom>
-                  </pic:spPr>
-                </pic:pic>
-              </a:graphicData>
-            </a:graphic>
-          </wp:inline>
-        </w:drawing>
-      </w:r>
-    </w:p>
-    <w:p>
-      <w:pPr>
-        <w:rPr>
-          <w:rFonts w:cs="TimesNewRomanPSMT"/>
-          <w:sz w:val="24"/>
-          <w:szCs w:val="24"/>
-          <w:lang w:val="en-US"/>
-        </w:rPr>
-      </w:pPr>
-    </w:p>
-    <w:p>
-      <w:pPr>
-        <w:rPr>
-          <w:rFonts w:cs="TimesNewRomanPSMT"/>
-          <w:sz w:val="24"/>
-          <w:szCs w:val="24"/>
-        </w:rPr>
-      </w:pPr>
-      <w:r>
-        <w:rPr>
-          <w:rFonts w:cs="TimesNewRomanPSMT"/>
-          <w:b/>
-          <w:bCs/>
-          <w:sz w:val="24"/>
-          <w:szCs w:val="24"/>
-        </w:rPr>
-        <w:t>Пример формулы, состоящего только из констант:</w:t>
-      </w:r>
-      <w:r>
-        <w:rPr>
-          <w:rFonts w:cs="TimesNewRomanPSMT"/>
-          <w:sz w:val="24"/>
-          <w:szCs w:val="24"/>
-        </w:rPr>
-        <w:t xml:space="preserve"> </w:t>
-      </w:r>
-      <w:r>
-        <w:rPr>
-          <w:rFonts w:cs="TimesNewRomanPSMT"/>
-          <w:sz w:val="24"/>
-          <w:szCs w:val="24"/>
-        </w:rPr>
-        <w:t>((1-&gt;</w:t>
-      </w:r>
-      <w:proofErr w:type="gramStart"/>
-      <w:r>
-        <w:rPr>
-          <w:rFonts w:cs="TimesNewRomanPSMT"/>
-          <w:sz w:val="24"/>
-          <w:szCs w:val="24"/>
-        </w:rPr>
-        <w:t>0)|</w:t>
-      </w:r>
-      <w:proofErr w:type="gramEnd"/>
-      <w:r>
-        <w:rPr>
-          <w:rFonts w:cs="TimesNewRomanPSMT"/>
-          <w:sz w:val="24"/>
-          <w:szCs w:val="24"/>
-        </w:rPr>
-        <w:t>(0~((1&amp;1)-&gt;0)))</w:t>
-      </w:r>
-    </w:p>
-    <w:p>
-      <w:pPr>
-        <w:rPr>
-          <w:rFonts w:cs="TimesNewRomanPSMT"/>
-          <w:b/>
-          <w:bCs/>
-          <w:sz w:val="24"/>
-          <w:szCs w:val="24"/>
-          <w:lang w:val="en-US"/>
-        </w:rPr>
-      </w:pPr>
-      <w:r>
-        <w:rPr>
-          <w:rFonts w:cs="TimesNewRomanPSMT"/>
-          <w:b/>
-          <w:bCs/>
-          <w:sz w:val="24"/>
-          <w:szCs w:val="24"/>
-        </w:rPr>
-        <w:t>Результат</w:t>
-      </w:r>
-      <w:r>
-        <w:rPr>
-          <w:rFonts w:cs="TimesNewRomanPSMT"/>
-          <w:b/>
-          <w:bCs/>
-          <w:sz w:val="24"/>
-          <w:szCs w:val="24"/>
-          <w:lang w:val="en-US"/>
-        </w:rPr>
-        <w:t>:</w:t>
-      </w:r>
-    </w:p>
-    <w:p>
-      <w:pPr>
-        <w:rPr>
-          <w:rFonts w:cs="TimesNewRomanPSMT"/>
-          <w:sz w:val="24"/>
-          <w:szCs w:val="24"/>
-        </w:rPr>
-      </w:pPr>
-      <w:r>
-        <w:rPr>
-          <w:rFonts w:cs="TimesNewRomanPSMT"/>
-          <w:sz w:val="24"/>
-          <w:szCs w:val="24"/>
-        </w:rPr>
-        <w:drawing>
-          <wp:inline distT="0" distB="0" distL="0" distR="0" wp14:anchorId="0460C988" wp14:editId="2EB9B4C2">
-            <wp:extent cx="5731510" cy="1677670"/>
-            <wp:effectExtent l="0" t="0" r="2540" b="0"/>
-            <wp:docPr id="13" name="Рисунок 13"/>
-            <wp:cNvGraphicFramePr>
-              <a:graphicFrameLocks xmlns:a="http://schemas.openxmlformats.org/drawingml/2006/main" noChangeAspect="1"/>
-            </wp:cNvGraphicFramePr>
-            <a:graphic xmlns:a="http://schemas.openxmlformats.org/drawingml/2006/main">
-              <a:graphicData uri="http://schemas.openxmlformats.org/drawingml/2006/picture">
-                <pic:pic xmlns:pic="http://schemas.openxmlformats.org/drawingml/2006/picture">
-                  <pic:nvPicPr>
-                    <pic:cNvPr id="1" name=""/>
-                    <pic:cNvPicPr/>
-                  </pic:nvPicPr>
-                  <pic:blipFill>
-                    <a:blip r:embed="rId12"/>
-                    <a:stretch>
-                      <a:fillRect/>
-                    </a:stretch>
-                  </pic:blipFill>
-                  <pic:spPr>
-                    <a:xfrm>
-                      <a:off x="0" y="0"/>
-                      <a:ext cx="5731510" cy="1677670"/>
+                      <a:ext cx="5731510" cy="4767580"/>
                     </a:xfrm>
                     <a:prstGeom prst="rect">
                       <a:avLst/>
@@ -2649,7 +2277,7 @@
                     </pic:cNvPicPr>
                   </pic:nvPicPr>
                   <pic:blipFill>
-                    <a:blip r:embed="rId13">
+                    <a:blip r:embed="rId11">
                       <a:extLst>
                         <a:ext uri="{28A0092B-C50C-407E-A947-70E740481C1C}">
                           <a14:useLocalDpi xmlns:a14="http://schemas.microsoft.com/office/drawing/2010/main" val="0"/>

</xml_diff>

<commit_message>
Fixed 2-d lab diagramm and reworked 3-d lab
</commit_message>
<xml_diff>
--- a/Lab 2 report.docx
+++ b/Lab 2 report.docx
@@ -1694,6 +1694,7 @@
       <w:r>
         <w:rPr>
           <w:rFonts w:cs="TimesNewRomanPSMT"/>
+          <w:noProof/>
           <w:sz w:val="24"/>
           <w:szCs w:val="24"/>
         </w:rPr>
@@ -1902,6 +1903,7 @@
       <w:r>
         <w:rPr>
           <w:rFonts w:cs="TimesNewRomanPSMT"/>
+          <w:noProof/>
           <w:sz w:val="24"/>
           <w:szCs w:val="24"/>
           <w:lang w:val="en-US"/>
@@ -1954,6 +1956,7 @@
       <w:r>
         <w:rPr>
           <w:rFonts w:cs="TimesNewRomanPSMT"/>
+          <w:noProof/>
           <w:sz w:val="24"/>
           <w:szCs w:val="24"/>
           <w:lang w:val="en-US"/>
@@ -2244,22 +2247,22 @@
         </w:rPr>
         <w:lastRenderedPageBreak/>
         <w:drawing>
-          <wp:anchor distT="0" distB="0" distL="114300" distR="114300" simplePos="0" relativeHeight="251658240" behindDoc="1" locked="0" layoutInCell="1" allowOverlap="1" wp14:anchorId="1B36CBB3" wp14:editId="32F8DE9D">
+          <wp:anchor distT="0" distB="0" distL="114300" distR="114300" simplePos="0" relativeHeight="251658240" behindDoc="1" locked="0" layoutInCell="1" allowOverlap="1" wp14:anchorId="1B36CBB3" wp14:editId="2CB226CC">
             <wp:simplePos x="0" y="0"/>
             <wp:positionH relativeFrom="column">
-              <wp:posOffset>2238375</wp:posOffset>
+              <wp:posOffset>2240280</wp:posOffset>
             </wp:positionH>
             <wp:positionV relativeFrom="paragraph">
               <wp:posOffset>0</wp:posOffset>
             </wp:positionV>
-            <wp:extent cx="3422015" cy="8863330"/>
-            <wp:effectExtent l="0" t="0" r="6985" b="0"/>
+            <wp:extent cx="3421380" cy="8863330"/>
+            <wp:effectExtent l="0" t="0" r="7620" b="0"/>
             <wp:wrapTight wrapText="bothSides">
               <wp:wrapPolygon edited="0">
                 <wp:start x="0" y="0"/>
                 <wp:lineTo x="0" y="21541"/>
-                <wp:lineTo x="21524" y="21541"/>
-                <wp:lineTo x="21524" y="0"/>
+                <wp:lineTo x="21528" y="21541"/>
+                <wp:lineTo x="21528" y="0"/>
                 <wp:lineTo x="0" y="0"/>
               </wp:wrapPolygon>
             </wp:wrapTight>
@@ -2284,7 +2287,6 @@
                         </a:ext>
                       </a:extLst>
                     </a:blip>
-                    <a:srcRect/>
                     <a:stretch>
                       <a:fillRect/>
                     </a:stretch>
@@ -2292,7 +2294,7 @@
                   <pic:spPr bwMode="auto">
                     <a:xfrm>
                       <a:off x="0" y="0"/>
-                      <a:ext cx="3422015" cy="8863330"/>
+                      <a:ext cx="3421380" cy="8863330"/>
                     </a:xfrm>
                     <a:prstGeom prst="rect">
                       <a:avLst/>

</xml_diff>